<commit_message>
moodify primary key of watch_list and ERD
</commit_message>
<xml_diff>
--- a/DB연동결과서/디비연동의뢰완료서(APP).docx
+++ b/DB연동결과서/디비연동의뢰완료서(APP).docx
@@ -184,7 +184,10 @@
               <w:t>2</w:t>
             </w:r>
             <w:r>
-              <w:t>020.06.06</w:t>
+              <w:t>020.0</w:t>
+            </w:r>
+            <w:r>
+              <w:t>7.15</w:t>
             </w:r>
           </w:p>
         </w:tc>
@@ -231,21 +234,22 @@
               </w:tabs>
               <w:jc w:val="center"/>
             </w:pPr>
-            <w:r>
-              <w:t xml:space="preserve">마이페이지 </w:t>
-            </w:r>
-            <w:r>
-              <w:rPr>
-                <w:rFonts w:hint="eastAsia"/>
-              </w:rPr>
-              <w:t>대출</w:t>
-            </w:r>
-            <w:r>
-              <w:rPr>
-                <w:rFonts w:hint="eastAsia"/>
-              </w:rPr>
-              <w:t>도서 불러오기</w:t>
-            </w:r>
+            <w:proofErr w:type="spellStart"/>
+            <w:r>
+              <w:rPr>
+                <w:rFonts w:hint="eastAsia"/>
+              </w:rPr>
+              <w:t>메인페이지</w:t>
+            </w:r>
+            <w:proofErr w:type="spellEnd"/>
+            <w:r>
+              <w:rPr>
+                <w:rFonts w:hint="eastAsia"/>
+              </w:rPr>
+              <w:t xml:space="preserve"> </w:t>
+            </w:r>
+            <w:bookmarkStart w:id="0" w:name="_GoBack"/>
+            <w:bookmarkEnd w:id="0"/>
           </w:p>
         </w:tc>
       </w:tr>
@@ -859,6 +863,38 @@
               <w:t>부터 시작</w:t>
             </w:r>
           </w:p>
+          <w:p>
+            <w:pPr>
+              <w:jc w:val="center"/>
+              <w:rPr>
+                <w:rFonts w:hint="eastAsia"/>
+              </w:rPr>
+            </w:pPr>
+            <w:r>
+              <w:rPr>
+                <w:rFonts w:hint="eastAsia"/>
+              </w:rPr>
+              <w:t>w</w:t>
+            </w:r>
+            <w:r>
+              <w:t xml:space="preserve">ish list </w:t>
+            </w:r>
+            <w:r>
+              <w:rPr>
+                <w:rFonts w:hint="eastAsia"/>
+              </w:rPr>
+              <w:t>p</w:t>
+            </w:r>
+            <w:r>
+              <w:t xml:space="preserve">k, status </w:t>
+            </w:r>
+            <w:r>
+              <w:rPr>
+                <w:rFonts w:hint="eastAsia"/>
+              </w:rPr>
+              <w:t>추가</w:t>
+            </w:r>
+          </w:p>
         </w:tc>
       </w:tr>
     </w:tbl>
@@ -912,6 +948,9 @@
           <w:p>
             <w:pPr>
               <w:jc w:val="center"/>
+              <w:rPr>
+                <w:rFonts w:hint="eastAsia"/>
+              </w:rPr>
             </w:pPr>
             <w:proofErr w:type="spellStart"/>
             <w:r>
@@ -940,12 +979,16 @@
             </w:r>
             <w:proofErr w:type="spellStart"/>
             <w:r>
-              <w:t>Loan</w:t>
-            </w:r>
-            <w:bookmarkStart w:id="0" w:name="_GoBack"/>
-            <w:bookmarkEnd w:id="0"/>
-            <w:r>
-              <w:t>BookInfo.jsp</w:t>
+              <w:rPr>
+                <w:rFonts w:hint="eastAsia"/>
+              </w:rPr>
+              <w:t>W</w:t>
+            </w:r>
+            <w:r>
+              <w:t>ishlist</w:t>
+            </w:r>
+            <w:r>
+              <w:t>.jsp</w:t>
             </w:r>
             <w:proofErr w:type="spellEnd"/>
           </w:p>
@@ -1024,21 +1067,21 @@
           <w:sz w:val="24"/>
           <w:szCs w:val="28"/>
         </w:rPr>
-        <w:t>6</w:t>
+        <w:t>7</w:t>
       </w:r>
       <w:r>
         <w:rPr>
           <w:sz w:val="24"/>
           <w:szCs w:val="28"/>
         </w:rPr>
-        <w:t>. 0</w:t>
+        <w:t xml:space="preserve">. </w:t>
       </w:r>
       <w:r>
         <w:rPr>
           <w:sz w:val="24"/>
           <w:szCs w:val="28"/>
         </w:rPr>
-        <w:t>6</w:t>
+        <w:t>15</w:t>
       </w:r>
     </w:p>
     <w:sectPr>
@@ -2312,7 +2355,7 @@
 </file>
 
 <file path=customXml/itemProps4.xml><?xml version="1.0" encoding="utf-8"?>
-<ds:datastoreItem xmlns:ds="http://schemas.openxmlformats.org/officeDocument/2006/customXml" ds:itemID="{E01C2F0C-E2C4-4BED-A85D-D879CA051ACC}">
+<ds:datastoreItem xmlns:ds="http://schemas.openxmlformats.org/officeDocument/2006/customXml" ds:itemID="{4AED425D-EAEC-4EF4-AF19-85B07A3BE063}">
   <ds:schemaRefs>
     <ds:schemaRef ds:uri="http://schemas.openxmlformats.org/officeDocument/2006/bibliography"/>
   </ds:schemaRefs>

</xml_diff>

<commit_message>
APP: new book list for main page
</commit_message>
<xml_diff>
--- a/DB연동결과서/디비연동의뢰완료서(APP).docx
+++ b/DB연동결과서/디비연동의뢰완료서(APP).docx
@@ -187,7 +187,13 @@
               <w:t>020.0</w:t>
             </w:r>
             <w:r>
-              <w:t>7.15</w:t>
+              <w:t>8</w:t>
+            </w:r>
+            <w:r>
+              <w:t>.</w:t>
+            </w:r>
+            <w:r>
+              <w:t>06</w:t>
             </w:r>
           </w:p>
         </w:tc>
@@ -234,22 +240,18 @@
               </w:tabs>
               <w:jc w:val="center"/>
             </w:pPr>
-            <w:proofErr w:type="spellStart"/>
-            <w:r>
-              <w:rPr>
-                <w:rFonts w:hint="eastAsia"/>
-              </w:rPr>
-              <w:t>메인페이지</w:t>
-            </w:r>
-            <w:proofErr w:type="spellEnd"/>
-            <w:r>
-              <w:rPr>
-                <w:rFonts w:hint="eastAsia"/>
-              </w:rPr>
-              <w:t xml:space="preserve"> </w:t>
-            </w:r>
-            <w:bookmarkStart w:id="0" w:name="_GoBack"/>
-            <w:bookmarkEnd w:id="0"/>
+            <w:r>
+              <w:rPr>
+                <w:rFonts w:hint="eastAsia"/>
+              </w:rPr>
+              <w:t xml:space="preserve">메인페이지 </w:t>
+            </w:r>
+            <w:r>
+              <w:rPr>
+                <w:rFonts w:hint="eastAsia"/>
+              </w:rPr>
+              <w:t>새로운 도서 연동</w:t>
+            </w:r>
           </w:p>
         </w:tc>
       </w:tr>
@@ -422,18 +424,8 @@
                 <w:b/>
                 <w:bCs/>
               </w:rPr>
-              <w:t xml:space="preserve">데이터 전송 </w:t>
-            </w:r>
-            <w:proofErr w:type="spellStart"/>
-            <w:r>
-              <w:rPr>
-                <w:rFonts w:hint="eastAsia"/>
-                <w:b/>
-                <w:bCs/>
-              </w:rPr>
-              <w:t>변수명</w:t>
-            </w:r>
-            <w:proofErr w:type="spellEnd"/>
+              <w:t>데이터 전송 변수명</w:t>
+            </w:r>
           </w:p>
         </w:tc>
         <w:tc>
@@ -495,17 +487,15 @@
             <w:pPr>
               <w:jc w:val="center"/>
             </w:pPr>
-            <w:proofErr w:type="spellStart"/>
-            <w:r>
-              <w:rPr>
-                <w:rFonts w:hint="eastAsia"/>
-              </w:rPr>
-              <w:t>m</w:t>
-            </w:r>
-            <w:r>
-              <w:t>em_id</w:t>
-            </w:r>
-            <w:proofErr w:type="spellEnd"/>
+            <w:r>
+              <w:rPr>
+                <w:rFonts w:hint="eastAsia"/>
+              </w:rPr>
+              <w:t>id_</w:t>
+            </w:r>
+            <w:r>
+              <w:t>num</w:t>
+            </w:r>
           </w:p>
         </w:tc>
         <w:tc>
@@ -520,7 +510,7 @@
               <w:rPr>
                 <w:rFonts w:hint="eastAsia"/>
               </w:rPr>
-              <w:t>사용자 아이디</w:t>
+              <w:t>책 아이디</w:t>
             </w:r>
           </w:p>
         </w:tc>
@@ -541,6 +531,15 @@
             <w:pPr>
               <w:jc w:val="center"/>
             </w:pPr>
+            <w:r>
+              <w:rPr>
+                <w:rFonts w:hint="eastAsia"/>
+              </w:rPr>
+              <w:t>S</w:t>
+            </w:r>
+            <w:r>
+              <w:t>tring</w:t>
+            </w:r>
           </w:p>
         </w:tc>
         <w:tc>
@@ -551,6 +550,15 @@
             <w:pPr>
               <w:jc w:val="center"/>
             </w:pPr>
+            <w:r>
+              <w:rPr>
+                <w:rFonts w:hint="eastAsia"/>
+              </w:rPr>
+              <w:t>i</w:t>
+            </w:r>
+            <w:r>
+              <w:t>mage</w:t>
+            </w:r>
           </w:p>
         </w:tc>
         <w:tc>
@@ -560,7 +568,16 @@
           <w:p>
             <w:pPr>
               <w:jc w:val="center"/>
-            </w:pPr>
+              <w:rPr>
+                <w:rFonts w:hint="eastAsia"/>
+              </w:rPr>
+            </w:pPr>
+            <w:r>
+              <w:rPr>
+                <w:rFonts w:hint="eastAsia"/>
+              </w:rPr>
+              <w:t>책 표지</w:t>
+            </w:r>
           </w:p>
         </w:tc>
       </w:tr>
@@ -851,49 +868,16 @@
               <w:rPr>
                 <w:rFonts w:hint="eastAsia"/>
               </w:rPr>
-              <w:t xml:space="preserve">인덱스 </w:t>
-            </w:r>
-            <w:r>
-              <w:t>0</w:t>
-            </w:r>
-            <w:r>
-              <w:rPr>
-                <w:rFonts w:hint="eastAsia"/>
-              </w:rPr>
-              <w:t>부터 시작</w:t>
-            </w:r>
-          </w:p>
-          <w:p>
-            <w:pPr>
-              <w:jc w:val="center"/>
-              <w:rPr>
-                <w:rFonts w:hint="eastAsia"/>
-              </w:rPr>
-            </w:pPr>
-            <w:r>
-              <w:rPr>
-                <w:rFonts w:hint="eastAsia"/>
-              </w:rPr>
-              <w:t>w</w:t>
-            </w:r>
-            <w:r>
-              <w:t xml:space="preserve">ish list </w:t>
-            </w:r>
-            <w:r>
-              <w:rPr>
-                <w:rFonts w:hint="eastAsia"/>
-              </w:rPr>
-              <w:t>p</w:t>
-            </w:r>
-            <w:r>
-              <w:t xml:space="preserve">k, status </w:t>
-            </w:r>
-            <w:r>
-              <w:rPr>
-                <w:rFonts w:hint="eastAsia"/>
-              </w:rPr>
-              <w:t>추가</w:t>
-            </w:r>
+              <w:t>3개까지 출력</w:t>
+            </w:r>
+            <w:r>
+              <w:rPr>
+                <w:rFonts w:hint="eastAsia"/>
+              </w:rPr>
+              <w:t>(메인페이지용)</w:t>
+            </w:r>
+            <w:bookmarkStart w:id="0" w:name="_GoBack"/>
+            <w:bookmarkEnd w:id="0"/>
           </w:p>
         </w:tc>
       </w:tr>
@@ -948,11 +932,7 @@
           <w:p>
             <w:pPr>
               <w:jc w:val="center"/>
-              <w:rPr>
-                <w:rFonts w:hint="eastAsia"/>
-              </w:rPr>
-            </w:pPr>
-            <w:proofErr w:type="spellStart"/>
+            </w:pPr>
             <w:r>
               <w:rPr>
                 <w:rFonts w:hint="eastAsia"/>
@@ -960,37 +940,26 @@
               <w:t>A</w:t>
             </w:r>
             <w:r>
-              <w:t>utobrary</w:t>
-            </w:r>
-            <w:proofErr w:type="spellEnd"/>
+              <w:t>utobrary/WebContent/</w:t>
+            </w:r>
+            <w:r>
+              <w:rPr>
+                <w:rFonts w:hint="eastAsia"/>
+              </w:rPr>
+              <w:t>a</w:t>
+            </w:r>
+            <w:r>
+              <w:t>pp</w:t>
+            </w:r>
             <w:r>
               <w:t>/</w:t>
             </w:r>
-            <w:proofErr w:type="spellStart"/>
-            <w:r>
-              <w:t>WebContent</w:t>
-            </w:r>
-            <w:proofErr w:type="spellEnd"/>
-            <w:r>
-              <w:t>/android</w:t>
-            </w:r>
-            <w:r>
-              <w:t>/</w:t>
-            </w:r>
-            <w:proofErr w:type="spellStart"/>
-            <w:r>
-              <w:rPr>
-                <w:rFonts w:hint="eastAsia"/>
-              </w:rPr>
-              <w:t>W</w:t>
-            </w:r>
-            <w:r>
-              <w:t>ishlist</w:t>
+            <w:r>
+              <w:t>Newbook_main</w:t>
             </w:r>
             <w:r>
               <w:t>.jsp</w:t>
             </w:r>
-            <w:proofErr w:type="spellEnd"/>
           </w:p>
         </w:tc>
       </w:tr>
@@ -1027,7 +996,6 @@
         </w:rPr>
         <w:t xml:space="preserve"> </w:t>
       </w:r>
-      <w:proofErr w:type="gramStart"/>
       <w:r>
         <w:rPr>
           <w:rFonts w:hint="eastAsia"/>
@@ -1047,7 +1015,6 @@
         </w:rPr>
         <w:t>:</w:t>
       </w:r>
-      <w:proofErr w:type="gramEnd"/>
       <w:r>
         <w:rPr>
           <w:sz w:val="24"/>
@@ -2131,6 +2098,21 @@
 </file>
 
 <file path=customXml/item1.xml><?xml version="1.0" encoding="utf-8"?>
+<p:properties xmlns:p="http://schemas.microsoft.com/office/2006/metadata/properties" xmlns:xsi="http://www.w3.org/2001/XMLSchema-instance" xmlns:pc="http://schemas.microsoft.com/office/infopath/2007/PartnerControls">
+  <documentManagement/>
+</p:properties>
+</file>
+
+<file path=customXml/item2.xml><?xml version="1.0" encoding="utf-8"?>
+<?mso-contentType ?>
+<FormTemplates xmlns="http://schemas.microsoft.com/sharepoint/v3/contenttype/forms">
+  <Display>DocumentLibraryForm</Display>
+  <Edit>DocumentLibraryForm</Edit>
+  <New>DocumentLibraryForm</New>
+</FormTemplates>
+</file>
+
+<file path=customXml/item3.xml><?xml version="1.0" encoding="utf-8"?>
 <ct:contentTypeSchema xmlns:ct="http://schemas.microsoft.com/office/2006/metadata/contentType" xmlns:ma="http://schemas.microsoft.com/office/2006/metadata/properties/metaAttributes" ct:_="" ma:_="" ma:contentTypeName="문서" ma:contentTypeID="0x010100451F7AC263E3454382C243EDFD0C4BB7" ma:contentTypeVersion="8" ma:contentTypeDescription="새 문서를 만듭니다." ma:contentTypeScope="" ma:versionID="f51dad94fa1ec03fd7c816631d6d7ecb">
   <xsd:schema xmlns:xsd="http://www.w3.org/2001/XMLSchema" xmlns:xs="http://www.w3.org/2001/XMLSchema" xmlns:p="http://schemas.microsoft.com/office/2006/metadata/properties" xmlns:ns3="22f2c4ca-b5ad-4e30-85c1-a5fc1575daef" targetNamespace="http://schemas.microsoft.com/office/2006/metadata/properties" ma:root="true" ma:fieldsID="5f4fa0c220168305b7cb20e2b7b6f3ce" ns3:_="">
     <xsd:import namespace="22f2c4ca-b5ad-4e30-85c1-a5fc1575daef"/>
@@ -2300,26 +2282,28 @@
 </ct:contentTypeSchema>
 </file>
 
-<file path=customXml/item2.xml><?xml version="1.0" encoding="utf-8"?>
-<?mso-contentType ?>
-<FormTemplates xmlns="http://schemas.microsoft.com/sharepoint/v3/contenttype/forms">
-  <Display>DocumentLibraryForm</Display>
-  <Edit>DocumentLibraryForm</Edit>
-  <New>DocumentLibraryForm</New>
-</FormTemplates>
-</file>
-
-<file path=customXml/item3.xml><?xml version="1.0" encoding="utf-8"?>
-<p:properties xmlns:p="http://schemas.microsoft.com/office/2006/metadata/properties" xmlns:xsi="http://www.w3.org/2001/XMLSchema-instance" xmlns:pc="http://schemas.microsoft.com/office/infopath/2007/PartnerControls">
-  <documentManagement/>
-</p:properties>
-</file>
-
 <file path=customXml/item4.xml><?xml version="1.0" encoding="utf-8"?>
 <b:Sources xmlns:b="http://schemas.openxmlformats.org/officeDocument/2006/bibliography" xmlns="http://schemas.openxmlformats.org/officeDocument/2006/bibliography" SelectedStyle="\APASixthEditionOfficeOnline.xsl" StyleName="APA" Version="6"/>
 </file>
 
 <file path=customXml/itemProps1.xml><?xml version="1.0" encoding="utf-8"?>
+<ds:datastoreItem xmlns:ds="http://schemas.openxmlformats.org/officeDocument/2006/customXml" ds:itemID="{0591D988-FEF8-4879-B8EB-BD25BF0B79AB}">
+  <ds:schemaRefs>
+    <ds:schemaRef ds:uri="http://schemas.microsoft.com/office/2006/metadata/properties"/>
+    <ds:schemaRef ds:uri="http://schemas.microsoft.com/office/infopath/2007/PartnerControls"/>
+  </ds:schemaRefs>
+</ds:datastoreItem>
+</file>
+
+<file path=customXml/itemProps2.xml><?xml version="1.0" encoding="utf-8"?>
+<ds:datastoreItem xmlns:ds="http://schemas.openxmlformats.org/officeDocument/2006/customXml" ds:itemID="{3D2118E4-9B42-4187-BBF5-E2611314A052}">
+  <ds:schemaRefs>
+    <ds:schemaRef ds:uri="http://schemas.microsoft.com/sharepoint/v3/contenttype/forms"/>
+  </ds:schemaRefs>
+</ds:datastoreItem>
+</file>
+
+<file path=customXml/itemProps3.xml><?xml version="1.0" encoding="utf-8"?>
 <ds:datastoreItem xmlns:ds="http://schemas.openxmlformats.org/officeDocument/2006/customXml" ds:itemID="{335A4376-73BF-4154-92BD-0023CECD72A4}">
   <ds:schemaRefs>
     <ds:schemaRef ds:uri="http://schemas.microsoft.com/office/2006/metadata/contentType"/>
@@ -2337,25 +2321,8 @@
 </ds:datastoreItem>
 </file>
 
-<file path=customXml/itemProps2.xml><?xml version="1.0" encoding="utf-8"?>
-<ds:datastoreItem xmlns:ds="http://schemas.openxmlformats.org/officeDocument/2006/customXml" ds:itemID="{3D2118E4-9B42-4187-BBF5-E2611314A052}">
-  <ds:schemaRefs>
-    <ds:schemaRef ds:uri="http://schemas.microsoft.com/sharepoint/v3/contenttype/forms"/>
-  </ds:schemaRefs>
-</ds:datastoreItem>
-</file>
-
-<file path=customXml/itemProps3.xml><?xml version="1.0" encoding="utf-8"?>
-<ds:datastoreItem xmlns:ds="http://schemas.openxmlformats.org/officeDocument/2006/customXml" ds:itemID="{0591D988-FEF8-4879-B8EB-BD25BF0B79AB}">
-  <ds:schemaRefs>
-    <ds:schemaRef ds:uri="http://schemas.microsoft.com/office/2006/metadata/properties"/>
-    <ds:schemaRef ds:uri="http://schemas.microsoft.com/office/infopath/2007/PartnerControls"/>
-  </ds:schemaRefs>
-</ds:datastoreItem>
-</file>
-
 <file path=customXml/itemProps4.xml><?xml version="1.0" encoding="utf-8"?>
-<ds:datastoreItem xmlns:ds="http://schemas.openxmlformats.org/officeDocument/2006/customXml" ds:itemID="{4AED425D-EAEC-4EF4-AF19-85B07A3BE063}">
+<ds:datastoreItem xmlns:ds="http://schemas.openxmlformats.org/officeDocument/2006/customXml" ds:itemID="{A6AF0BD1-20D0-4234-B88E-9D425535D04C}">
   <ds:schemaRefs>
     <ds:schemaRef ds:uri="http://schemas.openxmlformats.org/officeDocument/2006/bibliography"/>
   </ds:schemaRefs>

</xml_diff>